<commit_message>
Added ClientTask to ClientDetails View
</commit_message>
<xml_diff>
--- a/SKRYPT.docx
+++ b/SKRYPT.docx
@@ -15804,6 +15804,153 @@
           <w:color w:val="000000"/>
         </w:rPr>
       </w:pPr>
+      <w:r>
+        <w:rPr>
+          <w:rFonts w:ascii="Arial" w:hAnsi="Arial" w:cs="Arial"/>
+          <w:color w:val="000000"/>
+        </w:rPr>
+        <w:t>Co robią?</w:t>
+      </w:r>
+    </w:p>
+    <w:p>
+      <w:pPr>
+        <w:autoSpaceDE w:val="0"/>
+        <w:autoSpaceDN w:val="0"/>
+        <w:adjustRightInd w:val="0"/>
+        <w:spacing w:after="0" w:line="240" w:lineRule="auto"/>
+        <w:rPr>
+          <w:rFonts w:ascii="Consolas" w:hAnsi="Consolas" w:cs="Consolas"/>
+          <w:color w:val="000000"/>
+          <w:sz w:val="19"/>
+          <w:szCs w:val="19"/>
+        </w:rPr>
+      </w:pPr>
+      <w:proofErr w:type="spellStart"/>
+      <w:r>
+        <w:rPr>
+          <w:rFonts w:ascii="Consolas" w:hAnsi="Consolas" w:cs="Consolas"/>
+          <w:color w:val="FF0000"/>
+          <w:sz w:val="19"/>
+          <w:szCs w:val="19"/>
+        </w:rPr>
+        <w:t>ItemsSource</w:t>
+      </w:r>
+      <w:proofErr w:type="spellEnd"/>
+      <w:r>
+        <w:rPr>
+          <w:rFonts w:ascii="Consolas" w:hAnsi="Consolas" w:cs="Consolas"/>
+          <w:color w:val="0000FF"/>
+          <w:sz w:val="19"/>
+          <w:szCs w:val="19"/>
+        </w:rPr>
+        <w:t>=</w:t>
+      </w:r>
+      <w:r>
+        <w:rPr>
+          <w:rFonts w:ascii="Consolas" w:hAnsi="Consolas" w:cs="Consolas"/>
+          <w:color w:val="0000FF"/>
+          <w:sz w:val="19"/>
+          <w:szCs w:val="19"/>
+        </w:rPr>
+        <w:t>skąd pobierane są dane</w:t>
+      </w:r>
+    </w:p>
+    <w:p>
+      <w:pPr>
+        <w:rPr>
+          <w:rFonts w:ascii="Arial" w:hAnsi="Arial" w:cs="Arial"/>
+          <w:color w:val="000000"/>
+        </w:rPr>
+      </w:pPr>
+      <w:proofErr w:type="spellStart"/>
+      <w:r>
+        <w:rPr>
+          <w:rFonts w:ascii="Consolas" w:hAnsi="Consolas" w:cs="Consolas"/>
+          <w:color w:val="FF0000"/>
+          <w:sz w:val="19"/>
+          <w:szCs w:val="19"/>
+        </w:rPr>
+        <w:t>SelectedItem</w:t>
+      </w:r>
+      <w:proofErr w:type="spellEnd"/>
+      <w:r>
+        <w:rPr>
+          <w:rFonts w:ascii="Consolas" w:hAnsi="Consolas" w:cs="Consolas"/>
+          <w:color w:val="0000FF"/>
+          <w:sz w:val="19"/>
+          <w:szCs w:val="19"/>
+        </w:rPr>
+        <w:t>=</w:t>
+      </w:r>
+      <w:r>
+        <w:rPr>
+          <w:rFonts w:ascii="Consolas" w:hAnsi="Consolas" w:cs="Consolas"/>
+          <w:color w:val="0000FF"/>
+          <w:sz w:val="19"/>
+          <w:szCs w:val="19"/>
+        </w:rPr>
+        <w:t xml:space="preserve">jeśli coś kliknę na </w:t>
+      </w:r>
+      <w:proofErr w:type="spellStart"/>
+      <w:r>
+        <w:rPr>
+          <w:rFonts w:ascii="Consolas" w:hAnsi="Consolas" w:cs="Consolas"/>
+          <w:color w:val="0000FF"/>
+          <w:sz w:val="19"/>
+          <w:szCs w:val="19"/>
+        </w:rPr>
+        <w:t>grid</w:t>
+      </w:r>
+      <w:proofErr w:type="spellEnd"/>
+      <w:r>
+        <w:rPr>
+          <w:rFonts w:ascii="Consolas" w:hAnsi="Consolas" w:cs="Consolas"/>
+          <w:color w:val="0000FF"/>
+          <w:sz w:val="19"/>
+          <w:szCs w:val="19"/>
+        </w:rPr>
+        <w:t xml:space="preserve"> (np. szczegóły na liście) to w tym miejscu </w:t>
+      </w:r>
+      <w:proofErr w:type="spellStart"/>
+      <w:r>
+        <w:rPr>
+          <w:rFonts w:ascii="Consolas" w:hAnsi="Consolas" w:cs="Consolas"/>
+          <w:color w:val="0000FF"/>
+          <w:sz w:val="19"/>
+          <w:szCs w:val="19"/>
+        </w:rPr>
+        <w:t>zasciągną</w:t>
+      </w:r>
+      <w:proofErr w:type="spellEnd"/>
+      <w:r>
+        <w:rPr>
+          <w:rFonts w:ascii="Consolas" w:hAnsi="Consolas" w:cs="Consolas"/>
+          <w:color w:val="0000FF"/>
+          <w:sz w:val="19"/>
+          <w:szCs w:val="19"/>
+        </w:rPr>
+        <w:t xml:space="preserve"> się dane z tego konkretnego wiersza (np. </w:t>
+      </w:r>
+      <w:proofErr w:type="spellStart"/>
+      <w:r>
+        <w:rPr>
+          <w:rFonts w:ascii="Consolas" w:hAnsi="Consolas" w:cs="Consolas"/>
+          <w:color w:val="0000FF"/>
+          <w:sz w:val="19"/>
+          <w:szCs w:val="19"/>
+        </w:rPr>
+        <w:t>selectedClient</w:t>
+      </w:r>
+      <w:proofErr w:type="spellEnd"/>
+      <w:r>
+        <w:rPr>
+          <w:rFonts w:ascii="Consolas" w:hAnsi="Consolas" w:cs="Consolas"/>
+          <w:color w:val="0000FF"/>
+          <w:sz w:val="19"/>
+          <w:szCs w:val="19"/>
+        </w:rPr>
+        <w:t>)</w:t>
+      </w:r>
     </w:p>
     <w:p>
       <w:pPr>
@@ -15813,22 +15960,6 @@
           <w:shd w:val="clear" w:color="auto" w:fill="FFFFFF"/>
         </w:rPr>
       </w:pPr>
-      <w:proofErr w:type="spellStart"/>
-      <w:r>
-        <w:rPr>
-          <w:rFonts w:ascii="Arial" w:hAnsi="Arial" w:cs="Arial"/>
-          <w:color w:val="000000"/>
-        </w:rPr>
-        <w:t>Properta</w:t>
-      </w:r>
-      <w:proofErr w:type="spellEnd"/>
-      <w:r>
-        <w:rPr>
-          <w:rFonts w:ascii="Arial" w:hAnsi="Arial" w:cs="Arial"/>
-          <w:color w:val="000000"/>
-        </w:rPr>
-        <w:t xml:space="preserve"> doczytaj</w:t>
-      </w:r>
     </w:p>
     <w:sectPr>
       <w:pgSz w:w="11906" w:h="16838"/>

</xml_diff>

<commit_message>
added checked box to loan application
</commit_message>
<xml_diff>
--- a/SKRYPT.docx
+++ b/SKRYPT.docx
@@ -15960,6 +15960,317 @@
           <w:shd w:val="clear" w:color="auto" w:fill="FFFFFF"/>
         </w:rPr>
       </w:pPr>
+    </w:p>
+    <w:p>
+      <w:pPr>
+        <w:rPr>
+          <w:rFonts w:ascii="Arial" w:hAnsi="Arial" w:cs="Arial"/>
+          <w:color w:val="333333"/>
+          <w:shd w:val="clear" w:color="auto" w:fill="FFFFFF"/>
+        </w:rPr>
+      </w:pPr>
+      <w:r>
+        <w:rPr>
+          <w:rFonts w:ascii="Arial" w:hAnsi="Arial" w:cs="Arial"/>
+          <w:color w:val="333333"/>
+          <w:shd w:val="clear" w:color="auto" w:fill="FFFFFF"/>
+        </w:rPr>
+        <w:t xml:space="preserve">Dodawanie </w:t>
+      </w:r>
+      <w:proofErr w:type="spellStart"/>
+      <w:r>
+        <w:rPr>
+          <w:rFonts w:ascii="Arial" w:hAnsi="Arial" w:cs="Arial"/>
+          <w:color w:val="333333"/>
+          <w:shd w:val="clear" w:color="auto" w:fill="FFFFFF"/>
+        </w:rPr>
+        <w:t>GitIgnore</w:t>
+      </w:r>
+      <w:proofErr w:type="spellEnd"/>
+      <w:r>
+        <w:rPr>
+          <w:rFonts w:ascii="Arial" w:hAnsi="Arial" w:cs="Arial"/>
+          <w:color w:val="333333"/>
+          <w:shd w:val="clear" w:color="auto" w:fill="FFFFFF"/>
+        </w:rPr>
+        <w:t>:</w:t>
+      </w:r>
+    </w:p>
+    <w:p>
+      <w:pPr>
+        <w:rPr>
+          <w:rFonts w:ascii="Arial" w:hAnsi="Arial" w:cs="Arial"/>
+          <w:color w:val="333333"/>
+          <w:shd w:val="clear" w:color="auto" w:fill="FFFFFF"/>
+        </w:rPr>
+      </w:pPr>
+      <w:r>
+        <w:rPr>
+          <w:rFonts w:ascii="Arial" w:hAnsi="Arial" w:cs="Arial"/>
+          <w:color w:val="333333"/>
+          <w:shd w:val="clear" w:color="auto" w:fill="FFFFFF"/>
+        </w:rPr>
+        <w:t xml:space="preserve">Wejdź w </w:t>
+      </w:r>
+      <w:proofErr w:type="spellStart"/>
+      <w:r>
+        <w:rPr>
+          <w:rFonts w:ascii="Arial" w:hAnsi="Arial" w:cs="Arial"/>
+          <w:color w:val="333333"/>
+          <w:shd w:val="clear" w:color="auto" w:fill="FFFFFF"/>
+        </w:rPr>
+        <w:t>repo</w:t>
+      </w:r>
+      <w:proofErr w:type="spellEnd"/>
+      <w:r>
+        <w:rPr>
+          <w:rFonts w:ascii="Arial" w:hAnsi="Arial" w:cs="Arial"/>
+          <w:color w:val="333333"/>
+          <w:shd w:val="clear" w:color="auto" w:fill="FFFFFF"/>
+        </w:rPr>
+        <w:t xml:space="preserve">, kliknij </w:t>
+      </w:r>
+      <w:proofErr w:type="spellStart"/>
+      <w:r>
+        <w:rPr>
+          <w:rFonts w:ascii="Arial" w:hAnsi="Arial" w:cs="Arial"/>
+          <w:color w:val="333333"/>
+          <w:shd w:val="clear" w:color="auto" w:fill="FFFFFF"/>
+        </w:rPr>
+        <w:t>Add</w:t>
+      </w:r>
+      <w:proofErr w:type="spellEnd"/>
+      <w:r>
+        <w:rPr>
+          <w:rFonts w:ascii="Arial" w:hAnsi="Arial" w:cs="Arial"/>
+          <w:color w:val="333333"/>
+          <w:shd w:val="clear" w:color="auto" w:fill="FFFFFF"/>
+        </w:rPr>
+        <w:t xml:space="preserve"> file, </w:t>
+      </w:r>
+      <w:proofErr w:type="spellStart"/>
+      <w:r>
+        <w:rPr>
+          <w:rFonts w:ascii="Arial" w:hAnsi="Arial" w:cs="Arial"/>
+          <w:color w:val="333333"/>
+          <w:shd w:val="clear" w:color="auto" w:fill="FFFFFF"/>
+        </w:rPr>
+        <w:t>create</w:t>
+      </w:r>
+      <w:proofErr w:type="spellEnd"/>
+      <w:r>
+        <w:rPr>
+          <w:rFonts w:ascii="Arial" w:hAnsi="Arial" w:cs="Arial"/>
+          <w:color w:val="333333"/>
+          <w:shd w:val="clear" w:color="auto" w:fill="FFFFFF"/>
+        </w:rPr>
+        <w:t xml:space="preserve"> </w:t>
+      </w:r>
+      <w:proofErr w:type="spellStart"/>
+      <w:r>
+        <w:rPr>
+          <w:rFonts w:ascii="Arial" w:hAnsi="Arial" w:cs="Arial"/>
+          <w:color w:val="333333"/>
+          <w:shd w:val="clear" w:color="auto" w:fill="FFFFFF"/>
+        </w:rPr>
+        <w:t>new</w:t>
+      </w:r>
+      <w:proofErr w:type="spellEnd"/>
+      <w:r>
+        <w:rPr>
+          <w:rFonts w:ascii="Arial" w:hAnsi="Arial" w:cs="Arial"/>
+          <w:color w:val="333333"/>
+          <w:shd w:val="clear" w:color="auto" w:fill="FFFFFF"/>
+        </w:rPr>
+        <w:t xml:space="preserve"> file, </w:t>
+      </w:r>
+      <w:proofErr w:type="spellStart"/>
+      <w:r>
+        <w:rPr>
+          <w:rFonts w:ascii="Arial" w:hAnsi="Arial" w:cs="Arial"/>
+          <w:color w:val="333333"/>
+          <w:shd w:val="clear" w:color="auto" w:fill="FFFFFF"/>
+        </w:rPr>
+        <w:t>Name</w:t>
+      </w:r>
+      <w:proofErr w:type="spellEnd"/>
+      <w:r>
+        <w:rPr>
+          <w:rFonts w:ascii="Arial" w:hAnsi="Arial" w:cs="Arial"/>
+          <w:color w:val="333333"/>
+          <w:shd w:val="clear" w:color="auto" w:fill="FFFFFF"/>
+        </w:rPr>
+        <w:t>: .</w:t>
+      </w:r>
+      <w:proofErr w:type="spellStart"/>
+      <w:r>
+        <w:rPr>
+          <w:rFonts w:ascii="Arial" w:hAnsi="Arial" w:cs="Arial"/>
+          <w:color w:val="333333"/>
+          <w:shd w:val="clear" w:color="auto" w:fill="FFFFFF"/>
+        </w:rPr>
+        <w:t>gitignore</w:t>
+      </w:r>
+      <w:proofErr w:type="spellEnd"/>
+      <w:r>
+        <w:rPr>
+          <w:rFonts w:ascii="Arial" w:hAnsi="Arial" w:cs="Arial"/>
+          <w:color w:val="333333"/>
+          <w:shd w:val="clear" w:color="auto" w:fill="FFFFFF"/>
+        </w:rPr>
+        <w:t xml:space="preserve"> =&gt;</w:t>
+      </w:r>
+    </w:p>
+    <w:p>
+      <w:pPr>
+        <w:rPr>
+          <w:rFonts w:ascii="Arial" w:hAnsi="Arial" w:cs="Arial"/>
+          <w:color w:val="333333"/>
+          <w:shd w:val="clear" w:color="auto" w:fill="FFFFFF"/>
+        </w:rPr>
+      </w:pPr>
+      <w:r>
+        <w:rPr>
+          <w:rFonts w:ascii="Segoe UI" w:hAnsi="Segoe UI" w:cs="Segoe UI"/>
+          <w:color w:val="57606A"/>
+          <w:sz w:val="21"/>
+          <w:szCs w:val="21"/>
+          <w:shd w:val="clear" w:color="auto" w:fill="FFFFFF"/>
+        </w:rPr>
+        <w:t xml:space="preserve">Want to </w:t>
+      </w:r>
+      <w:proofErr w:type="spellStart"/>
+      <w:r>
+        <w:rPr>
+          <w:rFonts w:ascii="Segoe UI" w:hAnsi="Segoe UI" w:cs="Segoe UI"/>
+          <w:color w:val="57606A"/>
+          <w:sz w:val="21"/>
+          <w:szCs w:val="21"/>
+          <w:shd w:val="clear" w:color="auto" w:fill="FFFFFF"/>
+        </w:rPr>
+        <w:t>use</w:t>
+      </w:r>
+      <w:proofErr w:type="spellEnd"/>
+      <w:r>
+        <w:rPr>
+          <w:rFonts w:ascii="Segoe UI" w:hAnsi="Segoe UI" w:cs="Segoe UI"/>
+          <w:color w:val="57606A"/>
+          <w:sz w:val="21"/>
+          <w:szCs w:val="21"/>
+          <w:shd w:val="clear" w:color="auto" w:fill="FFFFFF"/>
+        </w:rPr>
+        <w:t xml:space="preserve"> a </w:t>
+      </w:r>
+      <w:r>
+        <w:rPr>
+          <w:rStyle w:val="text-mono"/>
+          <w:rFonts w:ascii="Consolas" w:hAnsi="Consolas"/>
+          <w:color w:val="57606A"/>
+          <w:sz w:val="18"/>
+          <w:szCs w:val="18"/>
+          <w:shd w:val="clear" w:color="auto" w:fill="FFFFFF"/>
+        </w:rPr>
+        <w:t>.</w:t>
+      </w:r>
+      <w:proofErr w:type="spellStart"/>
+      <w:r>
+        <w:rPr>
+          <w:rStyle w:val="text-mono"/>
+          <w:rFonts w:ascii="Consolas" w:hAnsi="Consolas"/>
+          <w:color w:val="57606A"/>
+          <w:sz w:val="18"/>
+          <w:szCs w:val="18"/>
+          <w:shd w:val="clear" w:color="auto" w:fill="FFFFFF"/>
+        </w:rPr>
+        <w:t>gitignore</w:t>
+      </w:r>
+      <w:proofErr w:type="spellEnd"/>
+      <w:r>
+        <w:rPr>
+          <w:rFonts w:ascii="Segoe UI" w:hAnsi="Segoe UI" w:cs="Segoe UI"/>
+          <w:color w:val="57606A"/>
+          <w:sz w:val="21"/>
+          <w:szCs w:val="21"/>
+          <w:shd w:val="clear" w:color="auto" w:fill="FFFFFF"/>
+        </w:rPr>
+        <w:t> </w:t>
+      </w:r>
+      <w:proofErr w:type="spellStart"/>
+      <w:r>
+        <w:rPr>
+          <w:rFonts w:ascii="Segoe UI" w:hAnsi="Segoe UI" w:cs="Segoe UI"/>
+          <w:color w:val="57606A"/>
+          <w:sz w:val="21"/>
+          <w:szCs w:val="21"/>
+          <w:shd w:val="clear" w:color="auto" w:fill="FFFFFF"/>
+        </w:rPr>
+        <w:t>template</w:t>
+      </w:r>
+      <w:proofErr w:type="spellEnd"/>
+      <w:r>
+        <w:rPr>
+          <w:rFonts w:ascii="Segoe UI" w:hAnsi="Segoe UI" w:cs="Segoe UI"/>
+          <w:color w:val="57606A"/>
+          <w:sz w:val="21"/>
+          <w:szCs w:val="21"/>
+          <w:shd w:val="clear" w:color="auto" w:fill="FFFFFF"/>
+        </w:rPr>
+        <w:t>?</w:t>
+      </w:r>
+      <w:r>
+        <w:rPr>
+          <w:rFonts w:ascii="Segoe UI" w:hAnsi="Segoe UI" w:cs="Segoe UI"/>
+          <w:color w:val="57606A"/>
+          <w:sz w:val="21"/>
+          <w:szCs w:val="21"/>
+          <w:shd w:val="clear" w:color="auto" w:fill="FFFFFF"/>
+        </w:rPr>
+        <w:t xml:space="preserve"> TAK i wybierz unity</w:t>
+      </w:r>
+      <w:r>
+        <w:rPr>
+          <w:rFonts w:ascii="Segoe UI" w:hAnsi="Segoe UI" w:cs="Segoe UI"/>
+          <w:color w:val="57606A"/>
+          <w:sz w:val="21"/>
+          <w:szCs w:val="21"/>
+          <w:shd w:val="clear" w:color="auto" w:fill="FFFFFF"/>
+        </w:rPr>
+        <w:t xml:space="preserve">, potem na dole ZIELONY </w:t>
+      </w:r>
+      <w:r>
+        <w:rPr>
+          <mc:AlternateContent>
+            <mc:Choice Requires="w16se">
+              <w:rFonts w:ascii="Segoe UI" w:hAnsi="Segoe UI" w:cs="Segoe UI"/>
+            </mc:Choice>
+            <mc:Fallback>
+              <w:rFonts w:ascii="Segoe UI Emoji" w:eastAsia="Segoe UI Emoji" w:hAnsi="Segoe UI Emoji" w:cs="Segoe UI Emoji"/>
+            </mc:Fallback>
+          </mc:AlternateContent>
+          <w:color w:val="57606A"/>
+          <w:sz w:val="21"/>
+          <w:szCs w:val="21"/>
+          <w:shd w:val="clear" w:color="auto" w:fill="FFFFFF"/>
+        </w:rPr>
+        <mc:AlternateContent>
+          <mc:Choice Requires="w16se">
+            <w16se:symEx w16se:font="Segoe UI Emoji" w16se:char="1F60A"/>
+          </mc:Choice>
+          <mc:Fallback>
+            <w:t>😊</w:t>
+          </mc:Fallback>
+        </mc:AlternateContent>
+      </w:r>
+      <w:r>
+        <w:rPr>
+          <w:rFonts w:ascii="Segoe UI" w:hAnsi="Segoe UI" w:cs="Segoe UI"/>
+          <w:color w:val="57606A"/>
+          <w:sz w:val="21"/>
+          <w:szCs w:val="21"/>
+          <w:shd w:val="clear" w:color="auto" w:fill="FFFFFF"/>
+        </w:rPr>
+        <w:t xml:space="preserve"> </w:t>
+      </w:r>
     </w:p>
     <w:sectPr>
       <w:pgSz w:w="11906" w:h="16838"/>
@@ -16610,6 +16921,11 @@
       <w:szCs w:val="20"/>
     </w:rPr>
   </w:style>
+  <w:style w:type="character" w:customStyle="1" w:styleId="text-mono">
+    <w:name w:val="text-mono"/>
+    <w:basedOn w:val="Domylnaczcionkaakapitu"/>
+    <w:rsid w:val="00C771BF"/>
+  </w:style>
 </w:styles>
 </file>
 

</xml_diff>